<commit_message>
Updated the testing doc for Framework
</commit_message>
<xml_diff>
--- a/Documents/RHBaseAddBaseStation View Tests.docx
+++ b/Documents/RHBaseAddBaseStation View Tests.docx
@@ -118,7 +118,16 @@
           <w:tcPr>
             <w:tcW w:w="7848" w:type="dxa"/>
           </w:tcPr>
-          <w:p/>
+          <w:p>
+            <w:proofErr w:type="spellStart"/>
+            <w:r>
+              <w:t>CMPopup</w:t>
+            </w:r>
+            <w:proofErr w:type="spellEnd"/>
+            <w:r>
+              <w:t xml:space="preserve"> should appear informing user to fill the serial number field.</w:t>
+            </w:r>
+          </w:p>
         </w:tc>
       </w:tr>
       <w:tr>
@@ -139,7 +148,11 @@
           <w:tcPr>
             <w:tcW w:w="7848" w:type="dxa"/>
           </w:tcPr>
-          <w:p/>
+          <w:p>
+            <w:r>
+              <w:t>Pass</w:t>
+            </w:r>
+          </w:p>
         </w:tc>
       </w:tr>
     </w:tbl>
@@ -246,7 +259,16 @@
           <w:tcPr>
             <w:tcW w:w="7848" w:type="dxa"/>
           </w:tcPr>
-          <w:p/>
+          <w:p>
+            <w:proofErr w:type="spellStart"/>
+            <w:r>
+              <w:t>CMPopup</w:t>
+            </w:r>
+            <w:proofErr w:type="spellEnd"/>
+            <w:r>
+              <w:t xml:space="preserve"> should appear informing user to fill the name field.</w:t>
+            </w:r>
+          </w:p>
         </w:tc>
       </w:tr>
       <w:tr>
@@ -267,7 +289,11 @@
           <w:tcPr>
             <w:tcW w:w="7848" w:type="dxa"/>
           </w:tcPr>
-          <w:p/>
+          <w:p>
+            <w:r>
+              <w:t>Pass</w:t>
+            </w:r>
+          </w:p>
         </w:tc>
       </w:tr>
     </w:tbl>
@@ -372,9 +398,14 @@
             <w:tcW w:w="7848" w:type="dxa"/>
           </w:tcPr>
           <w:p>
-            <w:pPr>
-              <w:jc w:val="right"/>
-            </w:pPr>
+            <w:proofErr w:type="spellStart"/>
+            <w:r>
+              <w:t>CMPopup</w:t>
+            </w:r>
+            <w:proofErr w:type="spellEnd"/>
+            <w:r>
+              <w:t xml:space="preserve"> should appear informing user to fill the name field.</w:t>
+            </w:r>
           </w:p>
         </w:tc>
       </w:tr>
@@ -397,9 +428,9 @@
             <w:tcW w:w="7848" w:type="dxa"/>
           </w:tcPr>
           <w:p>
-            <w:pPr>
-              <w:jc w:val="right"/>
-            </w:pPr>
+            <w:r>
+              <w:t>Pass</w:t>
+            </w:r>
           </w:p>
         </w:tc>
       </w:tr>
@@ -511,7 +542,16 @@
           <w:tcPr>
             <w:tcW w:w="7848" w:type="dxa"/>
           </w:tcPr>
-          <w:p/>
+          <w:p>
+            <w:proofErr w:type="spellStart"/>
+            <w:r>
+              <w:t>CMPopup</w:t>
+            </w:r>
+            <w:proofErr w:type="spellEnd"/>
+            <w:r>
+              <w:t xml:space="preserve"> should appear informing user to fill the serial number field.</w:t>
+            </w:r>
+          </w:p>
         </w:tc>
       </w:tr>
       <w:tr>
@@ -532,7 +572,11 @@
           <w:tcPr>
             <w:tcW w:w="7848" w:type="dxa"/>
           </w:tcPr>
-          <w:p/>
+          <w:p>
+            <w:r>
+              <w:t>Pass</w:t>
+            </w:r>
+          </w:p>
         </w:tc>
       </w:tr>
     </w:tbl>
@@ -639,7 +683,16 @@
           <w:tcPr>
             <w:tcW w:w="7848" w:type="dxa"/>
           </w:tcPr>
-          <w:p/>
+          <w:p>
+            <w:proofErr w:type="spellStart"/>
+            <w:r>
+              <w:t>CMPopup</w:t>
+            </w:r>
+            <w:proofErr w:type="spellEnd"/>
+            <w:r>
+              <w:t xml:space="preserve"> should appear informing user to fill the serial number field.</w:t>
+            </w:r>
+          </w:p>
         </w:tc>
       </w:tr>
       <w:tr>
@@ -660,7 +713,11 @@
           <w:tcPr>
             <w:tcW w:w="7848" w:type="dxa"/>
           </w:tcPr>
-          <w:p/>
+          <w:p>
+            <w:r>
+              <w:t>Pass</w:t>
+            </w:r>
+          </w:p>
         </w:tc>
       </w:tr>
     </w:tbl>
@@ -767,7 +824,16 @@
           <w:tcPr>
             <w:tcW w:w="7848" w:type="dxa"/>
           </w:tcPr>
-          <w:p/>
+          <w:p>
+            <w:proofErr w:type="spellStart"/>
+            <w:r>
+              <w:t>CMPopup</w:t>
+            </w:r>
+            <w:proofErr w:type="spellEnd"/>
+            <w:r>
+              <w:t xml:space="preserve"> should appear informing user to fill the serial number field.</w:t>
+            </w:r>
+          </w:p>
         </w:tc>
       </w:tr>
       <w:tr>
@@ -788,7 +854,11 @@
           <w:tcPr>
             <w:tcW w:w="7848" w:type="dxa"/>
           </w:tcPr>
-          <w:p/>
+          <w:p>
+            <w:r>
+              <w:t>Pass</w:t>
+            </w:r>
+          </w:p>
         </w:tc>
       </w:tr>
     </w:tbl>
@@ -895,7 +965,16 @@
           <w:tcPr>
             <w:tcW w:w="7848" w:type="dxa"/>
           </w:tcPr>
-          <w:p/>
+          <w:p>
+            <w:proofErr w:type="spellStart"/>
+            <w:r>
+              <w:t>CMPopup</w:t>
+            </w:r>
+            <w:proofErr w:type="spellEnd"/>
+            <w:r>
+              <w:t xml:space="preserve"> should appear informing user to fill the serial number field.</w:t>
+            </w:r>
+          </w:p>
         </w:tc>
       </w:tr>
       <w:tr>
@@ -916,7 +995,11 @@
           <w:tcPr>
             <w:tcW w:w="7848" w:type="dxa"/>
           </w:tcPr>
-          <w:p/>
+          <w:p>
+            <w:r>
+              <w:t>Pass</w:t>
+            </w:r>
+          </w:p>
         </w:tc>
       </w:tr>
     </w:tbl>
@@ -1018,7 +1101,11 @@
           <w:tcPr>
             <w:tcW w:w="7848" w:type="dxa"/>
           </w:tcPr>
-          <w:p/>
+          <w:p>
+            <w:r>
+              <w:t>A dialog should appear informing the user to check their connection and try again later.</w:t>
+            </w:r>
+          </w:p>
         </w:tc>
       </w:tr>
       <w:tr>
@@ -1039,7 +1126,11 @@
           <w:tcPr>
             <w:tcW w:w="7848" w:type="dxa"/>
           </w:tcPr>
-          <w:p/>
+          <w:p>
+            <w:r>
+              <w:t>Pass</w:t>
+            </w:r>
+          </w:p>
         </w:tc>
       </w:tr>
     </w:tbl>
@@ -1141,7 +1232,11 @@
           <w:tcPr>
             <w:tcW w:w="7848" w:type="dxa"/>
           </w:tcPr>
-          <w:p/>
+          <w:p>
+            <w:r>
+              <w:t>A dialog should appear informing the user to check their password.</w:t>
+            </w:r>
+          </w:p>
         </w:tc>
       </w:tr>
       <w:tr>
@@ -1162,7 +1257,11 @@
           <w:tcPr>
             <w:tcW w:w="7848" w:type="dxa"/>
           </w:tcPr>
-          <w:p/>
+          <w:p>
+            <w:r>
+              <w:t>Pass</w:t>
+            </w:r>
+          </w:p>
         </w:tc>
       </w:tr>
       <w:tr>
@@ -1252,7 +1351,11 @@
           <w:tcPr>
             <w:tcW w:w="7848" w:type="dxa"/>
           </w:tcPr>
-          <w:p/>
+          <w:p>
+            <w:r>
+              <w:t>A dialog should appear informing the user to check their serial number.</w:t>
+            </w:r>
+          </w:p>
         </w:tc>
       </w:tr>
       <w:tr>
@@ -1273,7 +1376,11 @@
           <w:tcPr>
             <w:tcW w:w="7848" w:type="dxa"/>
           </w:tcPr>
-          <w:p/>
+          <w:p>
+            <w:r>
+              <w:t>Pass</w:t>
+            </w:r>
+          </w:p>
         </w:tc>
       </w:tr>
     </w:tbl>
@@ -1375,7 +1482,11 @@
           <w:tcPr>
             <w:tcW w:w="7848" w:type="dxa"/>
           </w:tcPr>
-          <w:p/>
+          <w:p>
+            <w:r>
+              <w:t>A dialog should appear informing the user to check their connection and try again later.</w:t>
+            </w:r>
+          </w:p>
         </w:tc>
       </w:tr>
       <w:tr>
@@ -1396,7 +1507,11 @@
           <w:tcPr>
             <w:tcW w:w="7848" w:type="dxa"/>
           </w:tcPr>
-          <w:p/>
+          <w:p>
+            <w:r>
+              <w:t>Pass</w:t>
+            </w:r>
+          </w:p>
         </w:tc>
       </w:tr>
     </w:tbl>
@@ -1498,7 +1613,11 @@
           <w:tcPr>
             <w:tcW w:w="7848" w:type="dxa"/>
           </w:tcPr>
-          <w:p/>
+          <w:p>
+            <w:r>
+              <w:t>A dialog should appear informing the user of success and the device list should load.</w:t>
+            </w:r>
+          </w:p>
         </w:tc>
       </w:tr>
       <w:tr>
@@ -1519,7 +1638,11 @@
           <w:tcPr>
             <w:tcW w:w="7848" w:type="dxa"/>
           </w:tcPr>
-          <w:p/>
+          <w:p>
+            <w:r>
+              <w:t>Pass</w:t>
+            </w:r>
+          </w:p>
         </w:tc>
       </w:tr>
     </w:tbl>
@@ -1635,7 +1758,11 @@
           <w:tcPr>
             <w:tcW w:w="7848" w:type="dxa"/>
           </w:tcPr>
-          <w:p/>
+          <w:p>
+            <w:r>
+              <w:t>A dialog should appear informing the user to check their connection and try again later.</w:t>
+            </w:r>
+          </w:p>
         </w:tc>
       </w:tr>
       <w:tr>
@@ -1656,7 +1783,11 @@
           <w:tcPr>
             <w:tcW w:w="7848" w:type="dxa"/>
           </w:tcPr>
-          <w:p/>
+          <w:p>
+            <w:r>
+              <w:t>Pass</w:t>
+            </w:r>
+          </w:p>
         </w:tc>
       </w:tr>
     </w:tbl>
@@ -1758,7 +1889,11 @@
           <w:tcPr>
             <w:tcW w:w="7848" w:type="dxa"/>
           </w:tcPr>
-          <w:p/>
+          <w:p>
+            <w:r>
+              <w:t>A dialog should appear informing the user to make sure their base station is on and connected to the internet.</w:t>
+            </w:r>
+          </w:p>
         </w:tc>
       </w:tr>
       <w:tr>
@@ -1779,7 +1914,11 @@
           <w:tcPr>
             <w:tcW w:w="7848" w:type="dxa"/>
           </w:tcPr>
-          <w:p/>
+          <w:p>
+            <w:r>
+              <w:t>Pass</w:t>
+            </w:r>
+          </w:p>
         </w:tc>
       </w:tr>
     </w:tbl>
@@ -1884,7 +2023,11 @@
           <w:tcPr>
             <w:tcW w:w="7848" w:type="dxa"/>
           </w:tcPr>
-          <w:p/>
+          <w:p>
+            <w:r>
+              <w:t>A dialog should appear informing the user to check their password.</w:t>
+            </w:r>
+          </w:p>
         </w:tc>
       </w:tr>
       <w:tr>
@@ -1905,7 +2048,11 @@
           <w:tcPr>
             <w:tcW w:w="7848" w:type="dxa"/>
           </w:tcPr>
-          <w:p/>
+          <w:p>
+            <w:r>
+              <w:t>Pass</w:t>
+            </w:r>
+          </w:p>
         </w:tc>
       </w:tr>
     </w:tbl>
@@ -2007,7 +2154,11 @@
           <w:tcPr>
             <w:tcW w:w="7848" w:type="dxa"/>
           </w:tcPr>
-          <w:p/>
+          <w:p>
+            <w:r>
+              <w:t>The edit screen should load.</w:t>
+            </w:r>
+          </w:p>
         </w:tc>
       </w:tr>
       <w:tr>
@@ -2028,7 +2179,11 @@
           <w:tcPr>
             <w:tcW w:w="7848" w:type="dxa"/>
           </w:tcPr>
-          <w:p/>
+          <w:p>
+            <w:r>
+              <w:t>Pass</w:t>
+            </w:r>
+          </w:p>
         </w:tc>
       </w:tr>
     </w:tbl>
@@ -2130,7 +2285,11 @@
           <w:tcPr>
             <w:tcW w:w="7848" w:type="dxa"/>
           </w:tcPr>
-          <w:p/>
+          <w:p>
+            <w:r>
+              <w:t>The edit screen should load.</w:t>
+            </w:r>
+          </w:p>
         </w:tc>
       </w:tr>
       <w:tr>
@@ -2151,7 +2310,11 @@
           <w:tcPr>
             <w:tcW w:w="7848" w:type="dxa"/>
           </w:tcPr>
-          <w:p/>
+          <w:p>
+            <w:r>
+              <w:t>Pass</w:t>
+            </w:r>
+          </w:p>
         </w:tc>
       </w:tr>
     </w:tbl>
@@ -2253,7 +2416,11 @@
           <w:tcPr>
             <w:tcW w:w="7848" w:type="dxa"/>
           </w:tcPr>
-          <w:p/>
+          <w:p>
+            <w:r>
+              <w:t>The base station should be deleted</w:t>
+            </w:r>
+          </w:p>
         </w:tc>
       </w:tr>
       <w:tr>
@@ -2274,7 +2441,11 @@
           <w:tcPr>
             <w:tcW w:w="7848" w:type="dxa"/>
           </w:tcPr>
-          <w:p/>
+          <w:p>
+            <w:r>
+              <w:t>Pass</w:t>
+            </w:r>
+          </w:p>
         </w:tc>
       </w:tr>
     </w:tbl>
@@ -2376,7 +2547,11 @@
           <w:tcPr>
             <w:tcW w:w="7848" w:type="dxa"/>
           </w:tcPr>
-          <w:p/>
+          <w:p>
+            <w:r>
+              <w:t>The base station should be deleted</w:t>
+            </w:r>
+          </w:p>
         </w:tc>
       </w:tr>
       <w:tr>
@@ -2397,7 +2572,11 @@
           <w:tcPr>
             <w:tcW w:w="7848" w:type="dxa"/>
           </w:tcPr>
-          <w:p/>
+          <w:p>
+            <w:r>
+              <w:t>Pass</w:t>
+            </w:r>
+          </w:p>
         </w:tc>
       </w:tr>
     </w:tbl>
@@ -2518,7 +2697,19 @@
           <w:tcPr>
             <w:tcW w:w="7848" w:type="dxa"/>
           </w:tcPr>
-          <w:p/>
+          <w:p>
+            <w:r>
+              <w:t xml:space="preserve">A </w:t>
+            </w:r>
+            <w:proofErr w:type="spellStart"/>
+            <w:r>
+              <w:t>CMPopUp</w:t>
+            </w:r>
+            <w:proofErr w:type="spellEnd"/>
+            <w:r>
+              <w:t xml:space="preserve"> should appear informing the user to fill the name field. If the user clicks base no changes should be made.</w:t>
+            </w:r>
+          </w:p>
         </w:tc>
       </w:tr>
       <w:tr>
@@ -2539,7 +2730,11 @@
           <w:tcPr>
             <w:tcW w:w="7848" w:type="dxa"/>
           </w:tcPr>
-          <w:p/>
+          <w:p>
+            <w:r>
+              <w:t>Pass</w:t>
+            </w:r>
+          </w:p>
         </w:tc>
       </w:tr>
     </w:tbl>
@@ -2649,7 +2844,19 @@
           <w:tcPr>
             <w:tcW w:w="7848" w:type="dxa"/>
           </w:tcPr>
-          <w:p/>
+          <w:p>
+            <w:r>
+              <w:t xml:space="preserve">A </w:t>
+            </w:r>
+            <w:proofErr w:type="spellStart"/>
+            <w:r>
+              <w:t>CMPopUp</w:t>
+            </w:r>
+            <w:proofErr w:type="spellEnd"/>
+            <w:r>
+              <w:t xml:space="preserve"> should appear informing the user to fill the name field. If the user clicks base no changes should be made.</w:t>
+            </w:r>
+          </w:p>
         </w:tc>
       </w:tr>
       <w:tr>
@@ -2670,7 +2877,11 @@
           <w:tcPr>
             <w:tcW w:w="7848" w:type="dxa"/>
           </w:tcPr>
-          <w:p/>
+          <w:p>
+            <w:r>
+              <w:t>Pass</w:t>
+            </w:r>
+          </w:p>
         </w:tc>
       </w:tr>
     </w:tbl>
@@ -2783,7 +2994,19 @@
           <w:tcPr>
             <w:tcW w:w="7848" w:type="dxa"/>
           </w:tcPr>
-          <w:p/>
+          <w:p>
+            <w:r>
+              <w:t xml:space="preserve">A </w:t>
+            </w:r>
+            <w:proofErr w:type="spellStart"/>
+            <w:r>
+              <w:t>CMPopUp</w:t>
+            </w:r>
+            <w:proofErr w:type="spellEnd"/>
+            <w:r>
+              <w:t xml:space="preserve"> should appear informing the user to fill the password field. If the user clicks base no changes should be made.</w:t>
+            </w:r>
+          </w:p>
         </w:tc>
       </w:tr>
       <w:tr>
@@ -2804,7 +3027,11 @@
           <w:tcPr>
             <w:tcW w:w="7848" w:type="dxa"/>
           </w:tcPr>
-          <w:p/>
+          <w:p>
+            <w:r>
+              <w:t>Pass</w:t>
+            </w:r>
+          </w:p>
         </w:tc>
       </w:tr>
     </w:tbl>
@@ -2914,7 +3141,19 @@
           <w:tcPr>
             <w:tcW w:w="7848" w:type="dxa"/>
           </w:tcPr>
-          <w:p/>
+          <w:p>
+            <w:r>
+              <w:t xml:space="preserve">A </w:t>
+            </w:r>
+            <w:proofErr w:type="spellStart"/>
+            <w:r>
+              <w:t>CMPopUp</w:t>
+            </w:r>
+            <w:proofErr w:type="spellEnd"/>
+            <w:r>
+              <w:t xml:space="preserve"> should appear informing the user to fill the password field. If the user clicks base no changes should be made.</w:t>
+            </w:r>
+          </w:p>
         </w:tc>
       </w:tr>
       <w:tr>
@@ -2935,7 +3174,11 @@
           <w:tcPr>
             <w:tcW w:w="7848" w:type="dxa"/>
           </w:tcPr>
-          <w:p/>
+          <w:p>
+            <w:r>
+              <w:t>Pass</w:t>
+            </w:r>
+          </w:p>
         </w:tc>
       </w:tr>
     </w:tbl>
@@ -3045,7 +3288,19 @@
           <w:tcPr>
             <w:tcW w:w="7848" w:type="dxa"/>
           </w:tcPr>
-          <w:p/>
+          <w:p>
+            <w:r>
+              <w:t xml:space="preserve">A </w:t>
+            </w:r>
+            <w:proofErr w:type="spellStart"/>
+            <w:r>
+              <w:t>CMPopUp</w:t>
+            </w:r>
+            <w:proofErr w:type="spellEnd"/>
+            <w:r>
+              <w:t xml:space="preserve"> should appear informing the user to fill the name field. If the user clicks base no changes should be made.</w:t>
+            </w:r>
+          </w:p>
         </w:tc>
       </w:tr>
       <w:tr>
@@ -3066,7 +3321,11 @@
           <w:tcPr>
             <w:tcW w:w="7848" w:type="dxa"/>
           </w:tcPr>
-          <w:p/>
+          <w:p>
+            <w:r>
+              <w:t>Pass</w:t>
+            </w:r>
+          </w:p>
         </w:tc>
       </w:tr>
     </w:tbl>
@@ -3176,7 +3435,19 @@
           <w:tcPr>
             <w:tcW w:w="7848" w:type="dxa"/>
           </w:tcPr>
-          <w:p/>
+          <w:p>
+            <w:r>
+              <w:t xml:space="preserve">A </w:t>
+            </w:r>
+            <w:proofErr w:type="spellStart"/>
+            <w:r>
+              <w:t>CMPopUp</w:t>
+            </w:r>
+            <w:proofErr w:type="spellEnd"/>
+            <w:r>
+              <w:t xml:space="preserve"> should appear informing the user to fill the name field. If the user clicks base no changes should be made.</w:t>
+            </w:r>
+          </w:p>
         </w:tc>
       </w:tr>
       <w:tr>
@@ -3197,7 +3468,11 @@
           <w:tcPr>
             <w:tcW w:w="7848" w:type="dxa"/>
           </w:tcPr>
-          <w:p/>
+          <w:p>
+            <w:r>
+              <w:t>Pass</w:t>
+            </w:r>
+          </w:p>
         </w:tc>
       </w:tr>
     </w:tbl>
@@ -3299,7 +3574,11 @@
           <w:tcPr>
             <w:tcW w:w="7848" w:type="dxa"/>
           </w:tcPr>
-          <w:p/>
+          <w:p>
+            <w:r>
+              <w:t>A dialog should pop up informing the user that their changes have been saved. The changes should be saved in the database.</w:t>
+            </w:r>
+          </w:p>
         </w:tc>
       </w:tr>
       <w:tr>
@@ -3320,7 +3599,11 @@
           <w:tcPr>
             <w:tcW w:w="7848" w:type="dxa"/>
           </w:tcPr>
-          <w:p/>
+          <w:p>
+            <w:r>
+              <w:t>Pass</w:t>
+            </w:r>
+          </w:p>
         </w:tc>
       </w:tr>
     </w:tbl>
@@ -3422,7 +3705,11 @@
           <w:tcPr>
             <w:tcW w:w="7848" w:type="dxa"/>
           </w:tcPr>
-          <w:p/>
+          <w:p>
+            <w:r>
+              <w:t>A dialog should pop up informing the user that their changes have been saved. The changes should be saved in the database.</w:t>
+            </w:r>
+          </w:p>
         </w:tc>
       </w:tr>
       <w:tr>
@@ -3443,7 +3730,11 @@
           <w:tcPr>
             <w:tcW w:w="7848" w:type="dxa"/>
           </w:tcPr>
-          <w:p/>
+          <w:p>
+            <w:r>
+              <w:t>Pass</w:t>
+            </w:r>
+          </w:p>
         </w:tc>
       </w:tr>
     </w:tbl>
@@ -3556,7 +3847,11 @@
           <w:tcPr>
             <w:tcW w:w="7848" w:type="dxa"/>
           </w:tcPr>
-          <w:p/>
+          <w:p>
+            <w:r>
+              <w:t>Device states should refresh</w:t>
+            </w:r>
+          </w:p>
         </w:tc>
       </w:tr>
       <w:tr>
@@ -3577,7 +3872,11 @@
           <w:tcPr>
             <w:tcW w:w="7848" w:type="dxa"/>
           </w:tcPr>
-          <w:p/>
+          <w:p>
+            <w:r>
+              <w:t>Pass</w:t>
+            </w:r>
+          </w:p>
         </w:tc>
       </w:tr>
     </w:tbl>
@@ -3685,7 +3984,11 @@
           <w:tcPr>
             <w:tcW w:w="7848" w:type="dxa"/>
           </w:tcPr>
-          <w:p/>
+          <w:p>
+            <w:r>
+              <w:t>A dialog should inform the user that the base station could not be reached. All devices states should go offline.</w:t>
+            </w:r>
+          </w:p>
         </w:tc>
       </w:tr>
       <w:tr>
@@ -3706,7 +4009,11 @@
           <w:tcPr>
             <w:tcW w:w="7848" w:type="dxa"/>
           </w:tcPr>
-          <w:p/>
+          <w:p>
+            <w:r>
+              <w:t>Pass</w:t>
+            </w:r>
+          </w:p>
         </w:tc>
       </w:tr>
     </w:tbl>
@@ -3808,7 +4115,11 @@
           <w:tcPr>
             <w:tcW w:w="7848" w:type="dxa"/>
           </w:tcPr>
-          <w:p/>
+          <w:p>
+            <w:r>
+              <w:t>Should load the error screen</w:t>
+            </w:r>
+          </w:p>
         </w:tc>
       </w:tr>
       <w:tr>
@@ -3829,7 +4140,11 @@
           <w:tcPr>
             <w:tcW w:w="7848" w:type="dxa"/>
           </w:tcPr>
-          <w:p/>
+          <w:p>
+            <w:r>
+              <w:t>Pass</w:t>
+            </w:r>
+          </w:p>
         </w:tc>
       </w:tr>
     </w:tbl>
@@ -3855,10 +4170,7 @@
               <w:jc w:val="center"/>
             </w:pPr>
             <w:r>
-              <w:t>Select item that is offline – Wireless O</w:t>
-            </w:r>
-            <w:r>
-              <w:t>ff</w:t>
+              <w:t>Select item that is offline – Wireless Off</w:t>
             </w:r>
           </w:p>
         </w:tc>
@@ -3934,7 +4246,11 @@
           <w:tcPr>
             <w:tcW w:w="7848" w:type="dxa"/>
           </w:tcPr>
-          <w:p/>
+          <w:p>
+            <w:r>
+              <w:t>Should load the error screen</w:t>
+            </w:r>
+          </w:p>
         </w:tc>
       </w:tr>
       <w:tr>
@@ -3955,7 +4271,11 @@
           <w:tcPr>
             <w:tcW w:w="7848" w:type="dxa"/>
           </w:tcPr>
-          <w:p/>
+          <w:p>
+            <w:r>
+              <w:t>Pass</w:t>
+            </w:r>
+          </w:p>
         </w:tc>
       </w:tr>
     </w:tbl>
@@ -4034,56 +4354,61 @@
           </w:tcPr>
           <w:p>
             <w:r>
-              <w:t>A dialog should inform the user that the base station could not be reached. All devices states should go offline</w:t>
-            </w:r>
-            <w:r>
-              <w:t>.</w:t>
+              <w:t>A dialog should inform the user that the base station could not be reached. All devices states should go offline.</w:t>
+            </w:r>
+          </w:p>
+        </w:tc>
+      </w:tr>
+      <w:tr>
+        <w:tc>
+          <w:tcPr>
+            <w:tcW w:w="1728" w:type="dxa"/>
+          </w:tcPr>
+          <w:p>
+            <w:pPr>
+              <w:jc w:val="right"/>
+            </w:pPr>
+            <w:r>
+              <w:t>Actual Result:</w:t>
+            </w:r>
+          </w:p>
+        </w:tc>
+        <w:tc>
+          <w:tcPr>
+            <w:tcW w:w="7848" w:type="dxa"/>
+          </w:tcPr>
+          <w:p>
+            <w:r>
+              <w:t>A dialog should inform the user that the base station could not be reached. All devices states should go offline.</w:t>
+            </w:r>
+          </w:p>
+        </w:tc>
+      </w:tr>
+      <w:tr>
+        <w:tc>
+          <w:tcPr>
+            <w:tcW w:w="1728" w:type="dxa"/>
+          </w:tcPr>
+          <w:p>
+            <w:pPr>
+              <w:jc w:val="right"/>
+            </w:pPr>
+            <w:r>
+              <w:t>Pass/Fail:</w:t>
+            </w:r>
+          </w:p>
+        </w:tc>
+        <w:tc>
+          <w:tcPr>
+            <w:tcW w:w="7848" w:type="dxa"/>
+          </w:tcPr>
+          <w:p>
+            <w:r>
+              <w:t>Pass</w:t>
             </w:r>
             <w:bookmarkStart w:id="0" w:name="_GoBack"/>
             <w:bookmarkEnd w:id="0"/>
           </w:p>
-        </w:tc>
-      </w:tr>
-      <w:tr>
-        <w:tc>
-          <w:tcPr>
-            <w:tcW w:w="1728" w:type="dxa"/>
-          </w:tcPr>
-          <w:p>
-            <w:pPr>
-              <w:jc w:val="right"/>
-            </w:pPr>
-            <w:r>
-              <w:t>Actual Result:</w:t>
-            </w:r>
-          </w:p>
-        </w:tc>
-        <w:tc>
-          <w:tcPr>
-            <w:tcW w:w="7848" w:type="dxa"/>
-          </w:tcPr>
-          <w:p/>
-        </w:tc>
-      </w:tr>
-      <w:tr>
-        <w:tc>
-          <w:tcPr>
-            <w:tcW w:w="1728" w:type="dxa"/>
-          </w:tcPr>
-          <w:p>
-            <w:pPr>
-              <w:jc w:val="right"/>
-            </w:pPr>
-            <w:r>
-              <w:t>Pass/Fail:</w:t>
-            </w:r>
-          </w:p>
-        </w:tc>
-        <w:tc>
-          <w:tcPr>
-            <w:tcW w:w="7848" w:type="dxa"/>
-          </w:tcPr>
-          <w:p/>
         </w:tc>
       </w:tr>
     </w:tbl>

</xml_diff>